<commit_message>
docs() Rapport du projet + jounal de travail
Réalisation du rapport de travail (à finir), l'introduction, la planification l'analyse de la structure etc... a été précisé. De plus, le journal de travail a aussi été mis à jour.
</commit_message>
<xml_diff>
--- a/Snake Game Rapport.docx
+++ b/Snake Game Rapport.docx
@@ -1098,7 +1098,7 @@
           <w:r>
             <w:fldChar w:fldCharType="separate"/>
           </w:r>
-          <w:hyperlink w:anchor="_Toc199236607" w:history="1">
+          <w:hyperlink w:anchor="_Toc210638211" w:history="1">
             <w:r>
               <w:rPr>
                 <w:rStyle w:val="Lienhypertexte"/>
@@ -1125,7 +1125,7 @@
                 <w:noProof/>
                 <w:webHidden/>
               </w:rPr>
-              <w:instrText xml:space="preserve"> PAGEREF _Toc199236607 \h </w:instrText>
+              <w:instrText xml:space="preserve"> PAGEREF _Toc210638211 \h </w:instrText>
             </w:r>
             <w:r>
               <w:rPr>
@@ -1171,7 +1171,7 @@
               <w14:ligatures w14:val="standardContextual"/>
             </w:rPr>
           </w:pPr>
-          <w:hyperlink w:anchor="_Toc199236608" w:history="1">
+          <w:hyperlink w:anchor="_Toc210638212" w:history="1">
             <w:r>
               <w:rPr>
                 <w:rStyle w:val="Lienhypertexte"/>
@@ -1198,7 +1198,7 @@
                 <w:noProof/>
                 <w:webHidden/>
               </w:rPr>
-              <w:instrText xml:space="preserve"> PAGEREF _Toc199236608 \h </w:instrText>
+              <w:instrText xml:space="preserve"> PAGEREF _Toc210638212 \h </w:instrText>
             </w:r>
             <w:r>
               <w:rPr>
@@ -1244,13 +1244,13 @@
               <w14:ligatures w14:val="standardContextual"/>
             </w:rPr>
           </w:pPr>
-          <w:hyperlink w:anchor="_Toc199236609" w:history="1">
+          <w:hyperlink w:anchor="_Toc210638213" w:history="1">
             <w:r>
               <w:rPr>
                 <w:rStyle w:val="Lienhypertexte"/>
                 <w:noProof/>
               </w:rPr>
-              <w:t>Analyse de la plateforme existante</w:t>
+              <w:t>Analyse de la structure modulaire</w:t>
             </w:r>
             <w:r>
               <w:rPr>
@@ -1271,7 +1271,7 @@
                 <w:noProof/>
                 <w:webHidden/>
               </w:rPr>
-              <w:instrText xml:space="preserve"> PAGEREF _Toc199236609 \h </w:instrText>
+              <w:instrText xml:space="preserve"> PAGEREF _Toc210638213 \h </w:instrText>
             </w:r>
             <w:r>
               <w:rPr>
@@ -1292,152 +1292,6 @@
                 <w:webHidden/>
               </w:rPr>
               <w:t>3</w:t>
-            </w:r>
-            <w:r>
-              <w:rPr>
-                <w:noProof/>
-                <w:webHidden/>
-              </w:rPr>
-              <w:fldChar w:fldCharType="end"/>
-            </w:r>
-          </w:hyperlink>
-        </w:p>
-        <w:p>
-          <w:pPr>
-            <w:pStyle w:val="TM3"/>
-            <w:tabs>
-              <w:tab w:val="right" w:leader="dot" w:pos="9062"/>
-            </w:tabs>
-            <w:rPr>
-              <w:rFonts w:cstheme="minorBidi"/>
-              <w:noProof/>
-              <w:kern w:val="2"/>
-              <w:sz w:val="24"/>
-              <w:szCs w:val="24"/>
-              <w14:ligatures w14:val="standardContextual"/>
-            </w:rPr>
-          </w:pPr>
-          <w:hyperlink w:anchor="_Toc199236610" w:history="1">
-            <w:r>
-              <w:rPr>
-                <w:rStyle w:val="Lienhypertexte"/>
-                <w:noProof/>
-              </w:rPr>
-              <w:t>3.1 Critique Objective</w:t>
-            </w:r>
-            <w:r>
-              <w:rPr>
-                <w:noProof/>
-                <w:webHidden/>
-              </w:rPr>
-              <w:tab/>
-            </w:r>
-            <w:r>
-              <w:rPr>
-                <w:noProof/>
-                <w:webHidden/>
-              </w:rPr>
-              <w:fldChar w:fldCharType="begin"/>
-            </w:r>
-            <w:r>
-              <w:rPr>
-                <w:noProof/>
-                <w:webHidden/>
-              </w:rPr>
-              <w:instrText xml:space="preserve"> PAGEREF _Toc199236610 \h </w:instrText>
-            </w:r>
-            <w:r>
-              <w:rPr>
-                <w:noProof/>
-                <w:webHidden/>
-              </w:rPr>
-            </w:r>
-            <w:r>
-              <w:rPr>
-                <w:noProof/>
-                <w:webHidden/>
-              </w:rPr>
-              <w:fldChar w:fldCharType="separate"/>
-            </w:r>
-            <w:r>
-              <w:rPr>
-                <w:noProof/>
-                <w:webHidden/>
-              </w:rPr>
-              <w:t>3</w:t>
-            </w:r>
-            <w:r>
-              <w:rPr>
-                <w:noProof/>
-                <w:webHidden/>
-              </w:rPr>
-              <w:fldChar w:fldCharType="end"/>
-            </w:r>
-          </w:hyperlink>
-        </w:p>
-        <w:p>
-          <w:pPr>
-            <w:pStyle w:val="TM3"/>
-            <w:tabs>
-              <w:tab w:val="right" w:leader="dot" w:pos="9062"/>
-            </w:tabs>
-            <w:rPr>
-              <w:rFonts w:cstheme="minorBidi"/>
-              <w:noProof/>
-              <w:kern w:val="2"/>
-              <w:sz w:val="24"/>
-              <w:szCs w:val="24"/>
-              <w14:ligatures w14:val="standardContextual"/>
-            </w:rPr>
-          </w:pPr>
-          <w:hyperlink w:anchor="_Toc199236611" w:history="1">
-            <w:r>
-              <w:rPr>
-                <w:rStyle w:val="Lienhypertexte"/>
-                <w:noProof/>
-              </w:rPr>
-              <w:t>3.2 Points à améliorer</w:t>
-            </w:r>
-            <w:r>
-              <w:rPr>
-                <w:noProof/>
-                <w:webHidden/>
-              </w:rPr>
-              <w:tab/>
-            </w:r>
-            <w:r>
-              <w:rPr>
-                <w:noProof/>
-                <w:webHidden/>
-              </w:rPr>
-              <w:fldChar w:fldCharType="begin"/>
-            </w:r>
-            <w:r>
-              <w:rPr>
-                <w:noProof/>
-                <w:webHidden/>
-              </w:rPr>
-              <w:instrText xml:space="preserve"> PAGEREF _Toc199236611 \h </w:instrText>
-            </w:r>
-            <w:r>
-              <w:rPr>
-                <w:noProof/>
-                <w:webHidden/>
-              </w:rPr>
-            </w:r>
-            <w:r>
-              <w:rPr>
-                <w:noProof/>
-                <w:webHidden/>
-              </w:rPr>
-              <w:fldChar w:fldCharType="separate"/>
-            </w:r>
-            <w:r>
-              <w:rPr>
-                <w:noProof/>
-                <w:webHidden/>
-              </w:rPr>
-              <w:t>5</w:t>
             </w:r>
             <w:r>
               <w:rPr>
@@ -1463,13 +1317,13 @@
               <w14:ligatures w14:val="standardContextual"/>
             </w:rPr>
           </w:pPr>
-          <w:hyperlink w:anchor="_Toc199236612" w:history="1">
+          <w:hyperlink w:anchor="_Toc210638214" w:history="1">
             <w:r>
               <w:rPr>
                 <w:rStyle w:val="Lienhypertexte"/>
                 <w:noProof/>
               </w:rPr>
-              <w:t>Conception centrée utilisateur</w:t>
+              <w:t>Environnement de développement</w:t>
             </w:r>
             <w:r>
               <w:rPr>
@@ -1490,7 +1344,7 @@
                 <w:noProof/>
                 <w:webHidden/>
               </w:rPr>
-              <w:instrText xml:space="preserve"> PAGEREF _Toc199236612 \h </w:instrText>
+              <w:instrText xml:space="preserve"> PAGEREF _Toc210638214 \h </w:instrText>
             </w:r>
             <w:r>
               <w:rPr>
@@ -1510,372 +1364,7 @@
                 <w:noProof/>
                 <w:webHidden/>
               </w:rPr>
-              <w:t>11</w:t>
-            </w:r>
-            <w:r>
-              <w:rPr>
-                <w:noProof/>
-                <w:webHidden/>
-              </w:rPr>
-              <w:fldChar w:fldCharType="end"/>
-            </w:r>
-          </w:hyperlink>
-        </w:p>
-        <w:p>
-          <w:pPr>
-            <w:pStyle w:val="TM3"/>
-            <w:tabs>
-              <w:tab w:val="right" w:leader="dot" w:pos="9062"/>
-            </w:tabs>
-            <w:rPr>
-              <w:rFonts w:cstheme="minorBidi"/>
-              <w:noProof/>
-              <w:kern w:val="2"/>
-              <w:sz w:val="24"/>
-              <w:szCs w:val="24"/>
-              <w14:ligatures w14:val="standardContextual"/>
-            </w:rPr>
-          </w:pPr>
-          <w:hyperlink w:anchor="_Toc199236613" w:history="1">
-            <w:r>
-              <w:rPr>
-                <w:rStyle w:val="Lienhypertexte"/>
-                <w:noProof/>
-              </w:rPr>
-              <w:t>1. Personas</w:t>
-            </w:r>
-            <w:r>
-              <w:rPr>
-                <w:noProof/>
-                <w:webHidden/>
-              </w:rPr>
-              <w:tab/>
-            </w:r>
-            <w:r>
-              <w:rPr>
-                <w:noProof/>
-                <w:webHidden/>
-              </w:rPr>
-              <w:fldChar w:fldCharType="begin"/>
-            </w:r>
-            <w:r>
-              <w:rPr>
-                <w:noProof/>
-                <w:webHidden/>
-              </w:rPr>
-              <w:instrText xml:space="preserve"> PAGEREF _Toc199236613 \h </w:instrText>
-            </w:r>
-            <w:r>
-              <w:rPr>
-                <w:noProof/>
-                <w:webHidden/>
-              </w:rPr>
-            </w:r>
-            <w:r>
-              <w:rPr>
-                <w:noProof/>
-                <w:webHidden/>
-              </w:rPr>
-              <w:fldChar w:fldCharType="separate"/>
-            </w:r>
-            <w:r>
-              <w:rPr>
-                <w:noProof/>
-                <w:webHidden/>
-              </w:rPr>
-              <w:t>11</w:t>
-            </w:r>
-            <w:r>
-              <w:rPr>
-                <w:noProof/>
-                <w:webHidden/>
-              </w:rPr>
-              <w:fldChar w:fldCharType="end"/>
-            </w:r>
-          </w:hyperlink>
-        </w:p>
-        <w:p>
-          <w:pPr>
-            <w:pStyle w:val="TM3"/>
-            <w:tabs>
-              <w:tab w:val="right" w:leader="dot" w:pos="9062"/>
-            </w:tabs>
-            <w:rPr>
-              <w:rFonts w:cstheme="minorBidi"/>
-              <w:noProof/>
-              <w:kern w:val="2"/>
-              <w:sz w:val="24"/>
-              <w:szCs w:val="24"/>
-              <w14:ligatures w14:val="standardContextual"/>
-            </w:rPr>
-          </w:pPr>
-          <w:hyperlink w:anchor="_Toc199236614" w:history="1">
-            <w:r>
-              <w:rPr>
-                <w:rStyle w:val="Lienhypertexte"/>
-                <w:noProof/>
-              </w:rPr>
-              <w:t>2. Palette graphique</w:t>
-            </w:r>
-            <w:r>
-              <w:rPr>
-                <w:noProof/>
-                <w:webHidden/>
-              </w:rPr>
-              <w:tab/>
-            </w:r>
-            <w:r>
-              <w:rPr>
-                <w:noProof/>
-                <w:webHidden/>
-              </w:rPr>
-              <w:fldChar w:fldCharType="begin"/>
-            </w:r>
-            <w:r>
-              <w:rPr>
-                <w:noProof/>
-                <w:webHidden/>
-              </w:rPr>
-              <w:instrText xml:space="preserve"> PAGEREF _Toc199236614 \h </w:instrText>
-            </w:r>
-            <w:r>
-              <w:rPr>
-                <w:noProof/>
-                <w:webHidden/>
-              </w:rPr>
-            </w:r>
-            <w:r>
-              <w:rPr>
-                <w:noProof/>
-                <w:webHidden/>
-              </w:rPr>
-              <w:fldChar w:fldCharType="separate"/>
-            </w:r>
-            <w:r>
-              <w:rPr>
-                <w:noProof/>
-                <w:webHidden/>
-              </w:rPr>
-              <w:t>13</w:t>
-            </w:r>
-            <w:r>
-              <w:rPr>
-                <w:noProof/>
-                <w:webHidden/>
-              </w:rPr>
-              <w:fldChar w:fldCharType="end"/>
-            </w:r>
-          </w:hyperlink>
-        </w:p>
-        <w:p>
-          <w:pPr>
-            <w:pStyle w:val="TM3"/>
-            <w:tabs>
-              <w:tab w:val="right" w:leader="dot" w:pos="9062"/>
-            </w:tabs>
-            <w:rPr>
-              <w:rFonts w:cstheme="minorBidi"/>
-              <w:noProof/>
-              <w:kern w:val="2"/>
-              <w:sz w:val="24"/>
-              <w:szCs w:val="24"/>
-              <w14:ligatures w14:val="standardContextual"/>
-            </w:rPr>
-          </w:pPr>
-          <w:hyperlink w:anchor="_Toc199236615" w:history="1">
-            <w:r>
-              <w:rPr>
-                <w:rStyle w:val="Lienhypertexte"/>
-                <w:noProof/>
-              </w:rPr>
-              <w:t>3. Logo de l’interface</w:t>
-            </w:r>
-            <w:r>
-              <w:rPr>
-                <w:noProof/>
-                <w:webHidden/>
-              </w:rPr>
-              <w:tab/>
-            </w:r>
-            <w:r>
-              <w:rPr>
-                <w:noProof/>
-                <w:webHidden/>
-              </w:rPr>
-              <w:fldChar w:fldCharType="begin"/>
-            </w:r>
-            <w:r>
-              <w:rPr>
-                <w:noProof/>
-                <w:webHidden/>
-              </w:rPr>
-              <w:instrText xml:space="preserve"> PAGEREF _Toc199236615 \h </w:instrText>
-            </w:r>
-            <w:r>
-              <w:rPr>
-                <w:noProof/>
-                <w:webHidden/>
-              </w:rPr>
-            </w:r>
-            <w:r>
-              <w:rPr>
-                <w:noProof/>
-                <w:webHidden/>
-              </w:rPr>
-              <w:fldChar w:fldCharType="separate"/>
-            </w:r>
-            <w:r>
-              <w:rPr>
-                <w:noProof/>
-                <w:webHidden/>
-              </w:rPr>
-              <w:t>14</w:t>
-            </w:r>
-            <w:r>
-              <w:rPr>
-                <w:noProof/>
-                <w:webHidden/>
-              </w:rPr>
-              <w:fldChar w:fldCharType="end"/>
-            </w:r>
-          </w:hyperlink>
-        </w:p>
-        <w:p>
-          <w:pPr>
-            <w:pStyle w:val="TM3"/>
-            <w:tabs>
-              <w:tab w:val="right" w:leader="dot" w:pos="9062"/>
-            </w:tabs>
-            <w:rPr>
-              <w:rFonts w:cstheme="minorBidi"/>
-              <w:noProof/>
-              <w:kern w:val="2"/>
-              <w:sz w:val="24"/>
-              <w:szCs w:val="24"/>
-              <w14:ligatures w14:val="standardContextual"/>
-            </w:rPr>
-          </w:pPr>
-          <w:hyperlink w:anchor="_Toc199236616" w:history="1">
-            <w:r>
-              <w:rPr>
-                <w:rStyle w:val="Lienhypertexte"/>
-                <w:noProof/>
-              </w:rPr>
-              <w:t>4. Typographie</w:t>
-            </w:r>
-            <w:r>
-              <w:rPr>
-                <w:noProof/>
-                <w:webHidden/>
-              </w:rPr>
-              <w:tab/>
-            </w:r>
-            <w:r>
-              <w:rPr>
-                <w:noProof/>
-                <w:webHidden/>
-              </w:rPr>
-              <w:fldChar w:fldCharType="begin"/>
-            </w:r>
-            <w:r>
-              <w:rPr>
-                <w:noProof/>
-                <w:webHidden/>
-              </w:rPr>
-              <w:instrText xml:space="preserve"> PAGEREF _Toc199236616 \h </w:instrText>
-            </w:r>
-            <w:r>
-              <w:rPr>
-                <w:noProof/>
-                <w:webHidden/>
-              </w:rPr>
-            </w:r>
-            <w:r>
-              <w:rPr>
-                <w:noProof/>
-                <w:webHidden/>
-              </w:rPr>
-              <w:fldChar w:fldCharType="separate"/>
-            </w:r>
-            <w:r>
-              <w:rPr>
-                <w:noProof/>
-                <w:webHidden/>
-              </w:rPr>
-              <w:t>15</w:t>
-            </w:r>
-            <w:r>
-              <w:rPr>
-                <w:noProof/>
-                <w:webHidden/>
-              </w:rPr>
-              <w:fldChar w:fldCharType="end"/>
-            </w:r>
-          </w:hyperlink>
-        </w:p>
-        <w:p>
-          <w:pPr>
-            <w:pStyle w:val="TM3"/>
-            <w:tabs>
-              <w:tab w:val="right" w:leader="dot" w:pos="9062"/>
-            </w:tabs>
-            <w:rPr>
-              <w:rFonts w:cstheme="minorBidi"/>
-              <w:noProof/>
-              <w:kern w:val="2"/>
-              <w:sz w:val="24"/>
-              <w:szCs w:val="24"/>
-              <w14:ligatures w14:val="standardContextual"/>
-            </w:rPr>
-          </w:pPr>
-          <w:hyperlink w:anchor="_Toc199236617" w:history="1">
-            <w:r>
-              <w:rPr>
-                <w:rStyle w:val="Lienhypertexte"/>
-                <w:noProof/>
-              </w:rPr>
-              <w:t>5. Maquette FIGMA</w:t>
-            </w:r>
-            <w:r>
-              <w:rPr>
-                <w:noProof/>
-                <w:webHidden/>
-              </w:rPr>
-              <w:tab/>
-            </w:r>
-            <w:r>
-              <w:rPr>
-                <w:noProof/>
-                <w:webHidden/>
-              </w:rPr>
-              <w:fldChar w:fldCharType="begin"/>
-            </w:r>
-            <w:r>
-              <w:rPr>
-                <w:noProof/>
-                <w:webHidden/>
-              </w:rPr>
-              <w:instrText xml:space="preserve"> PAGEREF _Toc199236617 \h </w:instrText>
-            </w:r>
-            <w:r>
-              <w:rPr>
-                <w:noProof/>
-                <w:webHidden/>
-              </w:rPr>
-            </w:r>
-            <w:r>
-              <w:rPr>
-                <w:noProof/>
-                <w:webHidden/>
-              </w:rPr>
-              <w:fldChar w:fldCharType="separate"/>
-            </w:r>
-            <w:r>
-              <w:rPr>
-                <w:noProof/>
-                <w:webHidden/>
-              </w:rPr>
-              <w:t>15</w:t>
+              <w:t>3</w:t>
             </w:r>
             <w:r>
               <w:rPr>
@@ -1901,13 +1390,13 @@
               <w14:ligatures w14:val="standardContextual"/>
             </w:rPr>
           </w:pPr>
-          <w:hyperlink w:anchor="_Toc199236618" w:history="1">
+          <w:hyperlink w:anchor="_Toc210638215" w:history="1">
             <w:r>
               <w:rPr>
                 <w:rStyle w:val="Lienhypertexte"/>
                 <w:noProof/>
               </w:rPr>
-              <w:t>Eco conception</w:t>
+              <w:t>Conception du projet</w:t>
             </w:r>
             <w:r>
               <w:rPr>
@@ -1928,7 +1417,7 @@
                 <w:noProof/>
                 <w:webHidden/>
               </w:rPr>
-              <w:instrText xml:space="preserve"> PAGEREF _Toc199236618 \h </w:instrText>
+              <w:instrText xml:space="preserve"> PAGEREF _Toc210638215 \h </w:instrText>
             </w:r>
             <w:r>
               <w:rPr>
@@ -1948,7 +1437,7 @@
                 <w:noProof/>
                 <w:webHidden/>
               </w:rPr>
-              <w:t>15</w:t>
+              <w:t>4</w:t>
             </w:r>
             <w:r>
               <w:rPr>
@@ -1974,7 +1463,7 @@
               <w14:ligatures w14:val="standardContextual"/>
             </w:rPr>
           </w:pPr>
-          <w:hyperlink w:anchor="_Toc199236619" w:history="1">
+          <w:hyperlink w:anchor="_Toc210638216" w:history="1">
             <w:r>
               <w:rPr>
                 <w:rStyle w:val="Lienhypertexte"/>
@@ -2001,7 +1490,7 @@
                 <w:noProof/>
                 <w:webHidden/>
               </w:rPr>
-              <w:instrText xml:space="preserve"> PAGEREF _Toc199236619 \h </w:instrText>
+              <w:instrText xml:space="preserve"> PAGEREF _Toc210638216 \h </w:instrText>
             </w:r>
             <w:r>
               <w:rPr>
@@ -2021,7 +1510,7 @@
                 <w:noProof/>
                 <w:webHidden/>
               </w:rPr>
-              <w:t>15</w:t>
+              <w:t>4</w:t>
             </w:r>
             <w:r>
               <w:rPr>
@@ -2047,7 +1536,7 @@
               <w14:ligatures w14:val="standardContextual"/>
             </w:rPr>
           </w:pPr>
-          <w:hyperlink w:anchor="_Toc199236620" w:history="1">
+          <w:hyperlink w:anchor="_Toc210638217" w:history="1">
             <w:r>
               <w:rPr>
                 <w:rStyle w:val="Lienhypertexte"/>
@@ -2074,7 +1563,7 @@
                 <w:noProof/>
                 <w:webHidden/>
               </w:rPr>
-              <w:instrText xml:space="preserve"> PAGEREF _Toc199236620 \h </w:instrText>
+              <w:instrText xml:space="preserve"> PAGEREF _Toc210638217 \h </w:instrText>
             </w:r>
             <w:r>
               <w:rPr>
@@ -2094,7 +1583,7 @@
                 <w:noProof/>
                 <w:webHidden/>
               </w:rPr>
-              <w:t>17</w:t>
+              <w:t>4</w:t>
             </w:r>
             <w:r>
               <w:rPr>
@@ -2120,7 +1609,7 @@
               <w14:ligatures w14:val="standardContextual"/>
             </w:rPr>
           </w:pPr>
-          <w:hyperlink w:anchor="_Toc199236621" w:history="1">
+          <w:hyperlink w:anchor="_Toc210638218" w:history="1">
             <w:r>
               <w:rPr>
                 <w:rStyle w:val="Lienhypertexte"/>
@@ -2163,7 +1652,7 @@
                 <w:noProof/>
                 <w:webHidden/>
               </w:rPr>
-              <w:instrText xml:space="preserve"> PAGEREF _Toc199236621 \h </w:instrText>
+              <w:instrText xml:space="preserve"> PAGEREF _Toc210638218 \h </w:instrText>
             </w:r>
             <w:r>
               <w:rPr>
@@ -2183,7 +1672,7 @@
                 <w:noProof/>
                 <w:webHidden/>
               </w:rPr>
-              <w:t>17</w:t>
+              <w:t>4</w:t>
             </w:r>
             <w:r>
               <w:rPr>
@@ -2232,7 +1721,7 @@
         <w:pStyle w:val="Titre2"/>
       </w:pPr>
       <w:bookmarkStart w:id="0" w:name="_Toc198158281"/>
-      <w:bookmarkStart w:id="1" w:name="_Toc199236607"/>
+      <w:bookmarkStart w:id="1" w:name="_Toc210638211"/>
       <w:r>
         <w:t>Introduction</w:t>
       </w:r>
@@ -2250,8 +1739,16 @@
       </w:r>
       <w:proofErr w:type="spellEnd"/>
       <w:r>
-        <w:t xml:space="preserve"> un défi nous a été confié, la réalisation d’un classique et incontournable jeu du serpent. Ce projet devra être réalisé en utilisant le JavaScript en suivant les instructions données dans le cahier des charges. </w:t>
-      </w:r>
+        <w:t xml:space="preserve"> un défi nous a été confié, la réalisation d’un classique et incontournable jeu du serpent. Ce projet devra être réalisé en utilisant le JavaScript </w:t>
+      </w:r>
+      <w:r>
+        <w:t xml:space="preserve">natif pour le navigateur et </w:t>
+      </w:r>
+      <w:r>
+        <w:t xml:space="preserve">en suivant les instructions données dans le cahier des charges. </w:t>
+      </w:r>
+    </w:p>
+    <w:p>
       <w:r>
         <w:t>Ce réplica</w:t>
       </w:r>
@@ -2264,7 +1761,21 @@
       </w:r>
       <w:proofErr w:type="spellEnd"/>
       <w:r>
-        <w:t xml:space="preserve"> HTML et le code JavaScript utilisera la syntaxe des modules </w:t>
+        <w:t xml:space="preserve"> HTML</w:t>
+      </w:r>
+      <w:r>
+        <w:t xml:space="preserve">, le </w:t>
+      </w:r>
+      <w:proofErr w:type="spellStart"/>
+      <w:r>
+        <w:t>css</w:t>
+      </w:r>
+      <w:proofErr w:type="spellEnd"/>
+      <w:r>
+        <w:t xml:space="preserve"> pour le style</w:t>
+      </w:r>
+      <w:r>
+        <w:t xml:space="preserve"> et le code JavaScript utilisera la syntaxe des modules </w:t>
       </w:r>
       <w:r>
         <w:t>ES (</w:t>
@@ -2276,6 +1787,14 @@
       <w:proofErr w:type="spellEnd"/>
       <w:r>
         <w:t xml:space="preserve"> Modules, ESM). L’utilisation du serveur de développement sera gérée par Vite qui possède des atouts qui mettra en valeur la rapidité et une configuration minimale.</w:t>
+      </w:r>
+    </w:p>
+    <w:p>
+      <w:r>
+        <w:t xml:space="preserve">La structure du projet a été donné préalablement, </w:t>
+      </w:r>
+      <w:r>
+        <w:t xml:space="preserve">cette mise en forme est imposé. Il n’est pas autorisé à la supprimer. Celle-ci compte avec architecture modulaire qui facilite la compréhension de chaque élément et donne un ordre car chaque fonctionnalité est distinctement déparée. </w:t>
       </w:r>
     </w:p>
     <w:p/>
@@ -2289,7 +1808,7 @@
         <w:pStyle w:val="Titre2"/>
       </w:pPr>
       <w:bookmarkStart w:id="2" w:name="_Toc198158282"/>
-      <w:bookmarkStart w:id="3" w:name="_Toc199236608"/>
+      <w:bookmarkStart w:id="3" w:name="_Toc210638212"/>
       <w:r>
         <w:lastRenderedPageBreak/>
         <w:t>Planification</w:t>
@@ -2298,16 +1817,68 @@
       <w:bookmarkEnd w:id="3"/>
     </w:p>
     <w:p>
+      <w:r>
+        <w:t xml:space="preserve">La structure de travail pour mener à bien la réalisation du jeux </w:t>
+      </w:r>
+      <w:proofErr w:type="spellStart"/>
+      <w:r>
+        <w:t>snake</w:t>
+      </w:r>
+      <w:proofErr w:type="spellEnd"/>
+      <w:r>
+        <w:t xml:space="preserve">, se fera à l’aide d’un journal de travail qu’on doit veiller à qu’il soit à jour. De plus, l’outil GitHub sera également un outil indispensable pour suivre l’avancé du projet. </w:t>
+      </w:r>
+    </w:p>
+    <w:p/>
+    <w:p>
       <w:pPr>
         <w:pStyle w:val="Titre2"/>
       </w:pPr>
       <w:bookmarkStart w:id="4" w:name="_Toc198158283"/>
-      <w:bookmarkStart w:id="5" w:name="_Toc199236609"/>
-      <w:r>
-        <w:t>Analyse de la plateforme existante</w:t>
+      <w:bookmarkStart w:id="5" w:name="_Toc210638213"/>
+      <w:r>
+        <w:t xml:space="preserve">Analyse de la </w:t>
       </w:r>
       <w:bookmarkEnd w:id="4"/>
+      <w:r>
+        <w:t>structure modulaire</w:t>
+      </w:r>
       <w:bookmarkEnd w:id="5"/>
+    </w:p>
+    <w:p>
+      <w:r>
+        <w:t xml:space="preserve">Premièrement avant de commencer, il est important de connaître et comprendre le rôle et la fonction de chaque module. Le projet possède le module </w:t>
+      </w:r>
+      <w:proofErr w:type="spellStart"/>
+      <w:r>
+        <w:t>snake</w:t>
+      </w:r>
+      <w:proofErr w:type="spellEnd"/>
+      <w:r>
+        <w:t xml:space="preserve"> qui sert à dessiner, initialiser, mettre en mouvement et dessiner le serpent. Puis, le module score est assez simple, il permet de compter et afficher le score</w:t>
+      </w:r>
+      <w:r>
+        <w:t xml:space="preserve">. En ce qui concerne le module </w:t>
+      </w:r>
+      <w:proofErr w:type="spellStart"/>
+      <w:r>
+        <w:t>food</w:t>
+      </w:r>
+      <w:proofErr w:type="spellEnd"/>
+      <w:r>
+        <w:t xml:space="preserve">, celui-ci est intéressant car il est charger de dessiner et de générer la nourriture. Le module </w:t>
+      </w:r>
+      <w:proofErr w:type="spellStart"/>
+      <w:r>
+        <w:t>controls</w:t>
+      </w:r>
+      <w:proofErr w:type="spellEnd"/>
+      <w:r>
+        <w:t xml:space="preserve"> aura comme particularité donner la direction de mouvement au serpent grâce aux touches directionnelles du clavier.</w:t>
+      </w:r>
+      <w:r>
+        <w:t xml:space="preserve"> Et pour finir, le module collision, consiste à vérifier si le serpent a bien touché l’une des limites du carré. </w:t>
+      </w:r>
     </w:p>
     <w:p>
       <w:pPr>
@@ -2320,477 +1891,199 @@
     </w:p>
     <w:p>
       <w:pPr>
-        <w:pStyle w:val="Titre3"/>
-      </w:pPr>
-      <w:bookmarkStart w:id="6" w:name="_Toc198158284"/>
-      <w:bookmarkStart w:id="7" w:name="_Toc199236610"/>
-      <w:r>
-        <w:t>3.1</w:t>
-      </w:r>
+        <w:pStyle w:val="Titre2"/>
+      </w:pPr>
+      <w:bookmarkStart w:id="6" w:name="_Toc210638214"/>
+      <w:r>
+        <w:t>Environnement de développement</w:t>
+      </w:r>
+      <w:bookmarkEnd w:id="6"/>
       <w:r>
         <w:t xml:space="preserve"> </w:t>
       </w:r>
-      <w:r>
-        <w:t>Critique Objective</w:t>
-      </w:r>
-      <w:bookmarkEnd w:id="6"/>
-      <w:bookmarkEnd w:id="7"/>
     </w:p>
     <w:p>
-      <w:pPr>
-        <w:ind w:firstLine="360"/>
-        <w:rPr>
-          <w:b/>
-          <w:bCs/>
-        </w:rPr>
-      </w:pPr>
-      <w:r>
-        <w:rPr>
-          <w:b/>
-          <w:bCs/>
-        </w:rPr>
-        <w:tab/>
+      <w:r>
+        <w:t>Le jeux Snake sera lancé directement dans le navigateur web, afin de permettre son affichage de manière correcte, la configuration du serveur est capitale. Il faut bien qu’il soit sur le port : 3000.</w:t>
       </w:r>
     </w:p>
     <w:p>
-      <w:pPr>
-        <w:pStyle w:val="Titre4"/>
-        <w:rPr>
-          <w:i w:val="0"/>
-          <w:iCs w:val="0"/>
-        </w:rPr>
-      </w:pPr>
-      <w:bookmarkStart w:id="8" w:name="_Toc198158285"/>
-      <w:r>
-        <w:rPr>
-          <w:i w:val="0"/>
-          <w:iCs w:val="0"/>
-        </w:rPr>
-        <w:t>3.1.</w:t>
-      </w:r>
-      <w:r>
-        <w:rPr>
-          <w:i w:val="0"/>
-          <w:iCs w:val="0"/>
-        </w:rPr>
-        <w:t>1 La navigation</w:t>
+      <w:r>
+        <w:t>Lors de l’installation et configuration de cet environnement, Une erreur empêch</w:t>
+      </w:r>
+      <w:r>
+        <w:t>ait</w:t>
+      </w:r>
+      <w:r>
+        <w:t xml:space="preserve"> de voir le jeux sur le navigateur. Le problème était lié au </w:t>
+      </w:r>
+      <w:r>
+        <w:t xml:space="preserve">fait que l’exécution du fichier HTML directement avec open </w:t>
+      </w:r>
+      <w:proofErr w:type="spellStart"/>
+      <w:r>
+        <w:t>with</w:t>
+      </w:r>
+      <w:proofErr w:type="spellEnd"/>
+      <w:r>
+        <w:t xml:space="preserve"> live server ne donner pas directement accès au port 3000. Donc, une fois vérification que le server tournait bien à la racine du fichier</w:t>
+      </w:r>
+      <w:r>
+        <w:t xml:space="preserve">, le lancement de ce dernier avec </w:t>
+      </w:r>
+      <w:proofErr w:type="spellStart"/>
+      <w:r>
+        <w:t>npm</w:t>
+      </w:r>
+      <w:proofErr w:type="spellEnd"/>
+      <w:r>
+        <w:t xml:space="preserve"> run dev montrait le lien http du jeux pour voir son affichage sur le navigateur. </w:t>
+      </w:r>
+    </w:p>
+    <w:p>
+      <w:r>
+        <w:t>La raison pour laquelle il n’est pas possible d’</w:t>
+      </w:r>
+      <w:proofErr w:type="spellStart"/>
+      <w:r>
+        <w:t>éxécuter</w:t>
+      </w:r>
+      <w:proofErr w:type="spellEnd"/>
+      <w:r>
+        <w:t xml:space="preserve"> le jeux sans le lien http est dû au modules </w:t>
+      </w:r>
+      <w:proofErr w:type="spellStart"/>
+      <w:r>
+        <w:t>EMAScript</w:t>
+      </w:r>
+      <w:proofErr w:type="spellEnd"/>
+      <w:r>
+        <w:t xml:space="preserve"> (ESM)</w:t>
+      </w:r>
+      <w:r>
+        <w:t xml:space="preserve"> </w:t>
+      </w:r>
+      <w:r>
+        <w:t>(&lt;script type="module"&gt;)</w:t>
+      </w:r>
+      <w:r>
+        <w:t xml:space="preserve">. Les navigateurs actuels bloquent le chargement des modules locaux pour des raisons de sécurité (CORS et </w:t>
+      </w:r>
+      <w:proofErr w:type="spellStart"/>
+      <w:r>
+        <w:t>origin</w:t>
+      </w:r>
+      <w:proofErr w:type="spellEnd"/>
+      <w:r>
+        <w:t xml:space="preserve"> </w:t>
+      </w:r>
+      <w:proofErr w:type="spellStart"/>
+      <w:r>
+        <w:t>null</w:t>
+      </w:r>
+      <w:proofErr w:type="spellEnd"/>
+      <w:r>
+        <w:t xml:space="preserve">). C’est pourquoi il est conseillé d’utiliser le server de développement Vite. </w:t>
+      </w:r>
+    </w:p>
+    <w:p>
+      <w:r>
+        <w:t xml:space="preserve">Procédure de lancement (Vite) : Installation des dépenses avec </w:t>
+      </w:r>
+      <w:proofErr w:type="spellStart"/>
+      <w:r>
+        <w:t>npm</w:t>
+      </w:r>
+      <w:proofErr w:type="spellEnd"/>
+      <w:r>
+        <w:t xml:space="preserve"> </w:t>
+      </w:r>
+      <w:proofErr w:type="spellStart"/>
+      <w:r>
+        <w:t>install</w:t>
+      </w:r>
+      <w:proofErr w:type="spellEnd"/>
+      <w:r>
+        <w:t xml:space="preserve">, lancement du server avec </w:t>
+      </w:r>
+      <w:proofErr w:type="spellStart"/>
+      <w:r>
+        <w:t>npm</w:t>
+      </w:r>
+      <w:proofErr w:type="spellEnd"/>
+      <w:r>
+        <w:t xml:space="preserve"> run dev, et pour finir </w:t>
+      </w:r>
+      <w:r>
+        <w:t>http://localhost:3000/</w:t>
+      </w:r>
+      <w:r>
+        <w:t>.</w:t>
+      </w:r>
+    </w:p>
+    <w:p/>
+    <w:p/>
+    <w:p>
+      <w:pPr>
+        <w:pStyle w:val="Titre2"/>
+      </w:pPr>
+      <w:bookmarkStart w:id="7" w:name="_Toc198158299"/>
+      <w:bookmarkStart w:id="8" w:name="_Toc210638215"/>
+      <w:r>
+        <w:t>C</w:t>
+      </w:r>
+      <w:r>
+        <w:t>onception</w:t>
+      </w:r>
+      <w:bookmarkEnd w:id="7"/>
+      <w:r>
+        <w:t xml:space="preserve"> du projet</w:t>
       </w:r>
       <w:bookmarkEnd w:id="8"/>
     </w:p>
     <w:p/>
     <w:p>
       <w:pPr>
-        <w:pStyle w:val="Titre4"/>
-        <w:rPr>
-          <w:i w:val="0"/>
-          <w:iCs w:val="0"/>
-        </w:rPr>
-      </w:pPr>
-      <w:bookmarkStart w:id="9" w:name="_Toc198158286"/>
-      <w:r>
-        <w:rPr>
-          <w:i w:val="0"/>
-          <w:iCs w:val="0"/>
-        </w:rPr>
-        <w:t>3.1.</w:t>
-      </w:r>
-      <w:r>
-        <w:rPr>
-          <w:i w:val="0"/>
-          <w:iCs w:val="0"/>
-        </w:rPr>
-        <w:t>2 B</w:t>
-      </w:r>
-      <w:r>
-        <w:rPr>
-          <w:i w:val="0"/>
-          <w:iCs w:val="0"/>
-        </w:rPr>
-        <w:t>outons</w:t>
-      </w:r>
-      <w:r>
-        <w:rPr>
-          <w:i w:val="0"/>
-          <w:iCs w:val="0"/>
-        </w:rPr>
-        <w:t xml:space="preserve"> physiques</w:t>
-      </w:r>
+        <w:pStyle w:val="Titre2"/>
+      </w:pPr>
+      <w:bookmarkStart w:id="9" w:name="_Toc198158300"/>
+      <w:bookmarkStart w:id="10" w:name="_Toc210638216"/>
+      <w:r>
+        <w:t>Accessibilité</w:t>
+      </w:r>
+      <w:bookmarkStart w:id="11" w:name="_Toc198158302"/>
       <w:bookmarkEnd w:id="9"/>
-    </w:p>
-    <w:p/>
-    <w:p>
-      <w:pPr>
-        <w:pStyle w:val="Titre4"/>
-        <w:rPr>
-          <w:i w:val="0"/>
-          <w:iCs w:val="0"/>
-        </w:rPr>
-      </w:pPr>
-      <w:bookmarkStart w:id="10" w:name="_Toc198158287"/>
-      <w:r>
-        <w:rPr>
-          <w:i w:val="0"/>
-          <w:iCs w:val="0"/>
-        </w:rPr>
-        <w:t>3</w:t>
-      </w:r>
-      <w:r>
-        <w:rPr>
-          <w:i w:val="0"/>
-          <w:iCs w:val="0"/>
-        </w:rPr>
-        <w:t>.1.3</w:t>
-      </w:r>
-      <w:r>
-        <w:rPr>
-          <w:i w:val="0"/>
-          <w:iCs w:val="0"/>
-        </w:rPr>
-        <w:t xml:space="preserve"> Écran et expérience utilisateur</w:t>
-      </w:r>
       <w:bookmarkEnd w:id="10"/>
     </w:p>
     <w:p/>
     <w:p>
       <w:pPr>
-        <w:pStyle w:val="Titre4"/>
-      </w:pPr>
-      <w:bookmarkStart w:id="11" w:name="_Toc198158288"/>
-      <w:r>
-        <w:rPr>
-          <w:i w:val="0"/>
-          <w:iCs w:val="0"/>
-        </w:rPr>
-        <w:t>3.1.</w:t>
-      </w:r>
-      <w:r>
-        <w:rPr>
-          <w:i w:val="0"/>
-          <w:iCs w:val="0"/>
-        </w:rPr>
-        <w:t xml:space="preserve">4 Modes de </w:t>
-      </w:r>
-      <w:r>
-        <w:rPr>
-          <w:rStyle w:val="Titre4Car"/>
-          <w:i/>
-          <w:iCs/>
-        </w:rPr>
-        <w:t>paiement</w:t>
+        <w:pStyle w:val="Titre2"/>
+      </w:pPr>
+      <w:bookmarkStart w:id="12" w:name="_Toc210638217"/>
+      <w:r>
+        <w:t>Conclusion</w:t>
       </w:r>
       <w:bookmarkEnd w:id="11"/>
-    </w:p>
-    <w:p/>
-    <w:p>
-      <w:pPr>
-        <w:pStyle w:val="Titre4"/>
-        <w:rPr>
-          <w:i w:val="0"/>
-          <w:iCs w:val="0"/>
-        </w:rPr>
-      </w:pPr>
-      <w:bookmarkStart w:id="12" w:name="_Toc198158289"/>
-      <w:r>
-        <w:rPr>
-          <w:i w:val="0"/>
-          <w:iCs w:val="0"/>
-        </w:rPr>
-        <w:t>3.1.</w:t>
-      </w:r>
-      <w:r>
-        <w:rPr>
-          <w:i w:val="0"/>
-          <w:iCs w:val="0"/>
-        </w:rPr>
-        <w:t>5 Design visuel et attractivité</w:t>
-      </w:r>
       <w:bookmarkEnd w:id="12"/>
     </w:p>
     <w:p/>
     <w:p>
       <w:pPr>
-        <w:pStyle w:val="Titre3"/>
-      </w:pPr>
-      <w:bookmarkStart w:id="13" w:name="_Toc198158290"/>
-      <w:bookmarkStart w:id="14" w:name="_Toc199236611"/>
-      <w:r>
-        <w:t>3.</w:t>
-      </w:r>
-      <w:r>
-        <w:t>2</w:t>
-      </w:r>
-      <w:r>
-        <w:t xml:space="preserve"> Points à améliorer</w:t>
-      </w:r>
-      <w:bookmarkEnd w:id="13"/>
-      <w:bookmarkEnd w:id="14"/>
-    </w:p>
-    <w:p/>
-    <w:p>
-      <w:pPr>
-        <w:pStyle w:val="Titre4"/>
-        <w:rPr>
-          <w:i w:val="0"/>
-          <w:iCs w:val="0"/>
-        </w:rPr>
-      </w:pPr>
-      <w:bookmarkStart w:id="15" w:name="_Toc198158291"/>
-      <w:r>
-        <w:rPr>
-          <w:i w:val="0"/>
-          <w:iCs w:val="0"/>
-        </w:rPr>
-        <w:t>3.2.1</w:t>
-      </w:r>
-      <w:r>
-        <w:rPr>
-          <w:i w:val="0"/>
-          <w:iCs w:val="0"/>
-        </w:rPr>
-        <w:t xml:space="preserve"> Écran tactile et navigation intégrée</w:t>
-      </w:r>
-      <w:bookmarkEnd w:id="15"/>
-    </w:p>
-    <w:p/>
-    <w:p>
-      <w:pPr>
-        <w:pStyle w:val="Titre4"/>
-        <w:rPr>
-          <w:i w:val="0"/>
-          <w:iCs w:val="0"/>
-        </w:rPr>
-      </w:pPr>
-      <w:bookmarkStart w:id="16" w:name="_Toc198158292"/>
-      <w:r>
-        <w:rPr>
-          <w:i w:val="0"/>
-          <w:iCs w:val="0"/>
-        </w:rPr>
-        <w:t>3.2.</w:t>
-      </w:r>
-      <w:r>
-        <w:rPr>
-          <w:i w:val="0"/>
-          <w:iCs w:val="0"/>
-        </w:rPr>
-        <w:t>2 Organisation du contenu</w:t>
-      </w:r>
-      <w:bookmarkEnd w:id="16"/>
-    </w:p>
-    <w:p/>
-    <w:p>
-      <w:pPr>
-        <w:pStyle w:val="Titre4"/>
-        <w:rPr>
-          <w:i w:val="0"/>
-          <w:iCs w:val="0"/>
-        </w:rPr>
-      </w:pPr>
-      <w:bookmarkStart w:id="17" w:name="_Toc198158293"/>
-      <w:r>
-        <w:rPr>
-          <w:i w:val="0"/>
-          <w:iCs w:val="0"/>
-        </w:rPr>
-        <w:t>3.2.</w:t>
-      </w:r>
-      <w:r>
-        <w:rPr>
-          <w:i w:val="0"/>
-          <w:iCs w:val="0"/>
-        </w:rPr>
-        <w:t>3 Modes de</w:t>
-      </w:r>
-      <w:r>
-        <w:rPr>
-          <w:i w:val="0"/>
-          <w:iCs w:val="0"/>
-        </w:rPr>
-        <w:t xml:space="preserve"> paiement </w:t>
-      </w:r>
-      <w:r>
-        <w:rPr>
-          <w:i w:val="0"/>
-          <w:iCs w:val="0"/>
-        </w:rPr>
-        <w:t>modernes</w:t>
-      </w:r>
-      <w:bookmarkEnd w:id="17"/>
-    </w:p>
-    <w:p/>
-    <w:p>
-      <w:pPr>
-        <w:pStyle w:val="Titre2"/>
-      </w:pPr>
-      <w:bookmarkStart w:id="18" w:name="_Toc198158294"/>
-      <w:bookmarkStart w:id="19" w:name="_Toc199236612"/>
-      <w:r>
-        <w:t>Conception centrée utilisateur</w:t>
-      </w:r>
-      <w:bookmarkEnd w:id="18"/>
-      <w:bookmarkEnd w:id="19"/>
-    </w:p>
-    <w:p/>
-    <w:p>
-      <w:pPr>
-        <w:pStyle w:val="Titre3"/>
-      </w:pPr>
-      <w:bookmarkStart w:id="20" w:name="_Toc198158295"/>
-      <w:bookmarkStart w:id="21" w:name="_Toc199236613"/>
-      <w:r>
-        <w:t xml:space="preserve">1. </w:t>
-      </w:r>
-      <w:proofErr w:type="spellStart"/>
-      <w:r>
-        <w:t>Personas</w:t>
-      </w:r>
-      <w:bookmarkEnd w:id="20"/>
-      <w:bookmarkEnd w:id="21"/>
-      <w:proofErr w:type="spellEnd"/>
-    </w:p>
-    <w:p/>
-    <w:p>
-      <w:pPr>
-        <w:pStyle w:val="Titre3"/>
-      </w:pPr>
-      <w:bookmarkStart w:id="22" w:name="_Toc198158296"/>
-      <w:bookmarkStart w:id="23" w:name="_Toc199236614"/>
-      <w:r>
-        <w:lastRenderedPageBreak/>
-        <w:t>2</w:t>
-      </w:r>
-      <w:r>
-        <w:t>.</w:t>
-      </w:r>
-      <w:r>
-        <w:t xml:space="preserve"> </w:t>
-      </w:r>
-      <w:r>
-        <w:t xml:space="preserve">Palette </w:t>
-      </w:r>
-      <w:r>
-        <w:t>graphique</w:t>
-      </w:r>
-      <w:bookmarkEnd w:id="22"/>
-      <w:bookmarkEnd w:id="23"/>
-    </w:p>
-    <w:p/>
-    <w:p>
-      <w:pPr>
-        <w:pStyle w:val="Titre3"/>
-      </w:pPr>
-      <w:bookmarkStart w:id="24" w:name="_Toc198158297"/>
-      <w:bookmarkStart w:id="25" w:name="_Toc199236615"/>
-      <w:r>
-        <w:t>3</w:t>
-      </w:r>
-      <w:r>
-        <w:t>.</w:t>
-      </w:r>
-      <w:r>
-        <w:t xml:space="preserve"> </w:t>
-      </w:r>
-      <w:r>
-        <w:t>Logo de l’interface</w:t>
-      </w:r>
-      <w:bookmarkEnd w:id="24"/>
-      <w:bookmarkEnd w:id="25"/>
-    </w:p>
-    <w:p/>
-    <w:p>
-      <w:pPr>
-        <w:pStyle w:val="Titre3"/>
-      </w:pPr>
-      <w:bookmarkStart w:id="26" w:name="_Toc199236616"/>
-      <w:r>
-        <w:t xml:space="preserve">4. </w:t>
-      </w:r>
-      <w:r>
-        <w:t>Typographie</w:t>
-      </w:r>
-      <w:bookmarkEnd w:id="26"/>
-      <w:r>
-        <w:tab/>
-      </w:r>
-    </w:p>
-    <w:p/>
-    <w:p>
-      <w:pPr>
-        <w:pStyle w:val="Titre3"/>
-      </w:pPr>
-      <w:bookmarkStart w:id="27" w:name="_Toc198158298"/>
-      <w:bookmarkStart w:id="28" w:name="_Toc199236617"/>
-      <w:r>
-        <w:t>5</w:t>
-      </w:r>
-      <w:r>
-        <w:t>.</w:t>
-      </w:r>
-      <w:r>
-        <w:t xml:space="preserve"> </w:t>
-      </w:r>
-      <w:r>
-        <w:t>Maquette FIGMA</w:t>
-      </w:r>
-      <w:bookmarkEnd w:id="27"/>
-      <w:bookmarkEnd w:id="28"/>
-    </w:p>
-    <w:p/>
-    <w:p>
-      <w:pPr>
-        <w:pStyle w:val="Titre2"/>
-      </w:pPr>
-      <w:bookmarkStart w:id="29" w:name="_Toc198158299"/>
-      <w:bookmarkStart w:id="30" w:name="_Toc199236618"/>
-      <w:r>
-        <w:t>Eco conception</w:t>
-      </w:r>
-      <w:bookmarkEnd w:id="29"/>
-      <w:bookmarkEnd w:id="30"/>
-    </w:p>
-    <w:p/>
-    <w:p>
-      <w:pPr>
-        <w:pStyle w:val="Titre2"/>
-      </w:pPr>
-      <w:bookmarkStart w:id="31" w:name="_Toc198158300"/>
-      <w:bookmarkStart w:id="32" w:name="_Toc199236619"/>
-      <w:r>
-        <w:t>Accessibilité</w:t>
-      </w:r>
-      <w:bookmarkStart w:id="33" w:name="_Toc198158302"/>
-      <w:bookmarkStart w:id="34" w:name="_Toc199236620"/>
-      <w:bookmarkEnd w:id="31"/>
-      <w:bookmarkEnd w:id="32"/>
-    </w:p>
-    <w:p/>
-    <w:p>
-      <w:pPr>
-        <w:pStyle w:val="Titre2"/>
-      </w:pPr>
-      <w:r>
-        <w:t>Conclusion</w:t>
-      </w:r>
-      <w:bookmarkEnd w:id="33"/>
-      <w:bookmarkEnd w:id="34"/>
-    </w:p>
-    <w:p/>
-    <w:p>
-      <w:pPr>
         <w:pStyle w:val="Titre2"/>
         <w:rPr>
           <w:rStyle w:val="Titre2Car"/>
         </w:rPr>
       </w:pPr>
-      <w:bookmarkStart w:id="35" w:name="_Toc198158303"/>
-      <w:bookmarkStart w:id="36" w:name="_Toc199236621"/>
+      <w:bookmarkStart w:id="13" w:name="_Toc198158303"/>
+      <w:bookmarkStart w:id="14" w:name="_Toc210638218"/>
       <w:r>
         <w:rPr>
           <w:rStyle w:val="Titre2Car"/>
         </w:rPr>
         <w:t>Usage</w:t>
       </w:r>
-      <w:bookmarkEnd w:id="35"/>
+      <w:bookmarkEnd w:id="13"/>
       <w:r>
         <w:rPr>
           <w:b/>
@@ -2804,7 +2097,7 @@
         </w:rPr>
         <w:t>de l’IA</w:t>
       </w:r>
-      <w:bookmarkEnd w:id="36"/>
+      <w:bookmarkEnd w:id="14"/>
     </w:p>
     <w:p/>
     <w:p/>
@@ -3270,7 +2563,7 @@
             <w:sz w:val="18"/>
             <w:szCs w:val="18"/>
           </w:rPr>
-          <w:t>lundi, 15 septembre 2025</w:t>
+          <w:t>lundi, 22 septembre 2025</w:t>
         </w:r>
         <w:r>
           <w:rPr>
@@ -3325,7 +2618,7 @@
             <w:sz w:val="18"/>
             <w:szCs w:val="18"/>
           </w:rPr>
-          <w:t>10:21</w:t>
+          <w:t>23:43</w:t>
         </w:r>
         <w:r>
           <w:rPr>
@@ -4691,7 +3984,6 @@
   <w:style w:type="character" w:default="1" w:styleId="Policepardfaut">
     <w:name w:val="Default Paragraph Font"/>
     <w:uiPriority w:val="1"/>
-    <w:semiHidden/>
     <w:unhideWhenUsed/>
   </w:style>
   <w:style w:type="table" w:default="1" w:styleId="TableauNormal">

</xml_diff>